<commit_message>
last fix - work on read me, requirements and new directory
</commit_message>
<xml_diff>
--- a/Note_Technique_MLOps.docx
+++ b/Note_Technique_MLOps.docx
@@ -14,15 +14,13 @@
         </w:rPr>
         <w:t xml:space="preserve">Note Technique </w:t>
       </w:r>
-      <w:proofErr w:type="spellStart"/>
       <w:r>
         <w:rPr>
           <w:sz w:val="48"/>
           <w:szCs w:val="48"/>
         </w:rPr>
-        <w:t>MLOps</w:t>
-      </w:r>
-      <w:proofErr w:type="spellEnd"/>
+        <w:t>Mflops</w:t>
+      </w:r>
     </w:p>
     <w:p>
       <w:pPr>
@@ -54,7 +52,7 @@
           <w:u w:val="single"/>
           <w:lang w:val="en-US"/>
         </w:rPr>
-        <w:t>ProJet</w:t>
+        <w:t xml:space="preserve">ProJet P05 - </w:t>
       </w:r>
       <w:r>
         <w:rPr>
@@ -63,19 +61,8 @@
           <w:u w:val="single"/>
           <w:lang w:val="en-US"/>
         </w:rPr>
-        <w:t xml:space="preserve"> P05 - </w:t>
-      </w:r>
-      <w:proofErr w:type="spellStart"/>
-      <w:r>
-        <w:rPr>
-          <w:sz w:val="22"/>
-          <w:szCs w:val="22"/>
-          <w:u w:val="single"/>
-          <w:lang w:val="en-US"/>
-        </w:rPr>
-        <w:t>StackOverflow</w:t>
-      </w:r>
-      <w:proofErr w:type="spellEnd"/>
+        <w:t>Stack Overflow</w:t>
+      </w:r>
       <w:r>
         <w:rPr>
           <w:sz w:val="22"/>
@@ -125,11 +112,9 @@
       <w:r>
         <w:t xml:space="preserve"> </w:t>
       </w:r>
-      <w:proofErr w:type="spellStart"/>
-      <w:r>
-        <w:t>MLOps</w:t>
-      </w:r>
-      <w:proofErr w:type="spellEnd"/>
+      <w:r>
+        <w:t>Mflops</w:t>
+      </w:r>
       <w:r>
         <w:t>. Elle couvre deux aspects essentiels : la mise en place de pipelines automatis</w:t>
       </w:r>
@@ -206,29 +191,13 @@
         <w:t>données</w:t>
       </w:r>
       <w:r>
-        <w:t xml:space="preserve">, </w:t>
-      </w:r>
-      <w:proofErr w:type="spellStart"/>
-      <w:r>
-        <w:t>pr</w:t>
+        <w:t>, pr</w:t>
       </w:r>
       <w:r>
         <w:t>é</w:t>
       </w:r>
       <w:r>
-        <w:t>processing</w:t>
-      </w:r>
-      <w:proofErr w:type="spellEnd"/>
-      <w:r>
-        <w:t xml:space="preserve">, </w:t>
-      </w:r>
-      <w:proofErr w:type="spellStart"/>
-      <w:r>
-        <w:t>feature</w:t>
-      </w:r>
-      <w:proofErr w:type="spellEnd"/>
-      <w:r>
-        <w:t xml:space="preserve"> engineering, entrainement, </w:t>
+        <w:t xml:space="preserve">processing, feature engineering, entrainement, </w:t>
       </w:r>
       <w:r>
         <w:t>évaluation</w:t>
@@ -275,31 +244,16 @@
       <w:pPr>
         <w:pStyle w:val="Titre3"/>
       </w:pPr>
-      <w:proofErr w:type="spellStart"/>
       <w:r>
         <w:t>Kedro</w:t>
       </w:r>
-      <w:proofErr w:type="spellEnd"/>
     </w:p>
     <w:p>
       <w:pPr>
         <w:spacing w:after="200"/>
       </w:pPr>
-      <w:proofErr w:type="spellStart"/>
-      <w:r>
-        <w:t>Kedro</w:t>
-      </w:r>
-      <w:proofErr w:type="spellEnd"/>
-      <w:r>
-        <w:t xml:space="preserve"> est un </w:t>
-      </w:r>
-      <w:proofErr w:type="spellStart"/>
-      <w:r>
-        <w:t>framework</w:t>
-      </w:r>
-      <w:proofErr w:type="spellEnd"/>
-      <w:r>
-        <w:t xml:space="preserve"> Python </w:t>
+      <w:r>
+        <w:t xml:space="preserve">Kedro est un framework Python </w:t>
       </w:r>
       <w:r>
         <w:t>développe</w:t>
@@ -354,12 +308,6 @@
         <w:gridCol w:w="6358"/>
       </w:tblGrid>
       <w:tr>
-        <w:tblPrEx>
-          <w:tblCellMar>
-            <w:top w:w="0" w:type="dxa"/>
-            <w:bottom w:w="0" w:type="dxa"/>
-          </w:tblCellMar>
-        </w:tblPrEx>
         <w:tc>
           <w:tcPr>
             <w:tcW w:w="3000" w:type="dxa"/>
@@ -422,12 +370,6 @@
         </w:tc>
       </w:tr>
       <w:tr>
-        <w:tblPrEx>
-          <w:tblCellMar>
-            <w:top w:w="0" w:type="dxa"/>
-            <w:bottom w:w="0" w:type="dxa"/>
-          </w:tblCellMar>
-        </w:tblPrEx>
         <w:tc>
           <w:tcPr>
             <w:tcW w:w="3000" w:type="dxa"/>
@@ -492,12 +434,6 @@
         </w:tc>
       </w:tr>
       <w:tr>
-        <w:tblPrEx>
-          <w:tblCellMar>
-            <w:top w:w="0" w:type="dxa"/>
-            <w:bottom w:w="0" w:type="dxa"/>
-          </w:tblCellMar>
-        </w:tblPrEx>
         <w:tc>
           <w:tcPr>
             <w:tcW w:w="3000" w:type="dxa"/>
@@ -572,26 +508,12 @@
                 <w:sz w:val="22"/>
                 <w:szCs w:val="22"/>
               </w:rPr>
-              <w:t>Nécessite</w:t>
-            </w:r>
-            <w:r>
-              <w:rPr>
-                <w:color w:val="000000"/>
-                <w:sz w:val="22"/>
-                <w:szCs w:val="22"/>
-              </w:rPr>
-              <w:t xml:space="preserve"> une refactorisation du code existant</w:t>
+              <w:t>Nécessite une refactorisation du code existant</w:t>
             </w:r>
           </w:p>
         </w:tc>
       </w:tr>
       <w:tr>
-        <w:tblPrEx>
-          <w:tblCellMar>
-            <w:top w:w="0" w:type="dxa"/>
-            <w:bottom w:w="0" w:type="dxa"/>
-          </w:tblCellMar>
-        </w:tblPrEx>
         <w:tc>
           <w:tcPr>
             <w:tcW w:w="3000" w:type="dxa"/>
@@ -615,25 +537,7 @@
                 <w:sz w:val="22"/>
                 <w:szCs w:val="22"/>
               </w:rPr>
-              <w:t>Visualisation du pipeline (</w:t>
-            </w:r>
-            <w:proofErr w:type="spellStart"/>
-            <w:r>
-              <w:rPr>
-                <w:color w:val="000000"/>
-                <w:sz w:val="22"/>
-                <w:szCs w:val="22"/>
-              </w:rPr>
-              <w:t>kedro-viz</w:t>
-            </w:r>
-            <w:proofErr w:type="spellEnd"/>
-            <w:r>
-              <w:rPr>
-                <w:color w:val="000000"/>
-                <w:sz w:val="22"/>
-                <w:szCs w:val="22"/>
-              </w:rPr>
-              <w:t>)</w:t>
+              <w:t>Visualisation du pipeline (kedro-viz)</w:t>
             </w:r>
           </w:p>
         </w:tc>
@@ -680,22 +584,9 @@
       <w:pPr>
         <w:pStyle w:val="Titre3"/>
       </w:pPr>
-      <w:proofErr w:type="spellStart"/>
       <w:r>
         <w:lastRenderedPageBreak/>
-        <w:t>MLflow</w:t>
-      </w:r>
-      <w:proofErr w:type="spellEnd"/>
-      <w:r>
-        <w:t xml:space="preserve"> </w:t>
-      </w:r>
-      <w:proofErr w:type="spellStart"/>
-      <w:r>
-        <w:t>Recipes</w:t>
-      </w:r>
-      <w:proofErr w:type="spellEnd"/>
-      <w:r>
-        <w:t xml:space="preserve"> (anciennement Pipelines)</w:t>
+        <w:t>MLflow Recipes (anciennement Pipelines)</w:t>
       </w:r>
     </w:p>
     <w:p>
@@ -707,29 +598,8 @@
       <w:pPr>
         <w:spacing w:after="200"/>
       </w:pPr>
-      <w:proofErr w:type="spellStart"/>
-      <w:r>
-        <w:t>MLflow</w:t>
-      </w:r>
-      <w:proofErr w:type="spellEnd"/>
-      <w:r>
-        <w:t xml:space="preserve"> </w:t>
-      </w:r>
-      <w:proofErr w:type="spellStart"/>
-      <w:r>
-        <w:t>Recipes</w:t>
-      </w:r>
-      <w:proofErr w:type="spellEnd"/>
-      <w:r>
-        <w:t xml:space="preserve"> fournit des </w:t>
-      </w:r>
-      <w:proofErr w:type="spellStart"/>
-      <w:r>
-        <w:t>templates</w:t>
-      </w:r>
-      <w:proofErr w:type="spellEnd"/>
-      <w:r>
-        <w:t xml:space="preserve"> </w:t>
+      <w:r>
+        <w:t xml:space="preserve">MLflow Recipes fournit des templates </w:t>
       </w:r>
       <w:r>
         <w:t>pré-configurés</w:t>
@@ -747,23 +617,7 @@
         <w:t>intègre</w:t>
       </w:r>
       <w:r>
-        <w:t xml:space="preserve"> naturellement avec le </w:t>
-      </w:r>
-      <w:proofErr w:type="spellStart"/>
-      <w:r>
-        <w:t>tracking</w:t>
-      </w:r>
-      <w:proofErr w:type="spellEnd"/>
-      <w:r>
-        <w:t xml:space="preserve"> </w:t>
-      </w:r>
-      <w:proofErr w:type="spellStart"/>
-      <w:r>
-        <w:t>MLflow</w:t>
-      </w:r>
-      <w:proofErr w:type="spellEnd"/>
-      <w:r>
-        <w:t xml:space="preserve"> </w:t>
+        <w:t xml:space="preserve"> naturellement avec le tracking MLflow </w:t>
       </w:r>
       <w:r>
         <w:t>déjà</w:t>
@@ -794,12 +648,6 @@
         <w:gridCol w:w="6358"/>
       </w:tblGrid>
       <w:tr>
-        <w:tblPrEx>
-          <w:tblCellMar>
-            <w:top w:w="0" w:type="dxa"/>
-            <w:bottom w:w="0" w:type="dxa"/>
-          </w:tblCellMar>
-        </w:tblPrEx>
         <w:tc>
           <w:tcPr>
             <w:tcW w:w="3000" w:type="dxa"/>
@@ -864,12 +712,6 @@
         </w:tc>
       </w:tr>
       <w:tr>
-        <w:tblPrEx>
-          <w:tblCellMar>
-            <w:top w:w="0" w:type="dxa"/>
-            <w:bottom w:w="0" w:type="dxa"/>
-          </w:tblCellMar>
-        </w:tblPrEx>
         <w:tc>
           <w:tcPr>
             <w:tcW w:w="3000" w:type="dxa"/>
@@ -899,27 +741,7 @@
                 <w:szCs w:val="22"/>
                 <w:lang w:val="en-US"/>
               </w:rPr>
-              <w:t xml:space="preserve">Integration native avec </w:t>
-            </w:r>
-            <w:proofErr w:type="spellStart"/>
-            <w:r>
-              <w:rPr>
-                <w:color w:val="000000"/>
-                <w:sz w:val="22"/>
-                <w:szCs w:val="22"/>
-                <w:lang w:val="en-US"/>
-              </w:rPr>
-              <w:t>MLflow</w:t>
-            </w:r>
-            <w:proofErr w:type="spellEnd"/>
-            <w:r>
-              <w:rPr>
-                <w:color w:val="000000"/>
-                <w:sz w:val="22"/>
-                <w:szCs w:val="22"/>
-                <w:lang w:val="en-US"/>
-              </w:rPr>
-              <w:t xml:space="preserve"> Tracking</w:t>
+              <w:t>Integration native avec MLflow Tracking</w:t>
             </w:r>
           </w:p>
         </w:tc>
@@ -940,23 +762,13 @@
             </w:tcMar>
           </w:tcPr>
           <w:p>
-            <w:proofErr w:type="spellStart"/>
-            <w:r>
-              <w:rPr>
-                <w:color w:val="000000"/>
-                <w:sz w:val="22"/>
-                <w:szCs w:val="22"/>
-              </w:rPr>
-              <w:t>Templates</w:t>
-            </w:r>
-            <w:proofErr w:type="spellEnd"/>
-            <w:r>
-              <w:rPr>
-                <w:color w:val="000000"/>
-                <w:sz w:val="22"/>
-                <w:szCs w:val="22"/>
-              </w:rPr>
-              <w:t xml:space="preserve"> limit</w:t>
+            <w:r>
+              <w:rPr>
+                <w:color w:val="000000"/>
+                <w:sz w:val="22"/>
+                <w:szCs w:val="22"/>
+              </w:rPr>
+              <w:t>Templates limit</w:t>
             </w:r>
             <w:r>
               <w:rPr>
@@ -978,12 +790,6 @@
         </w:tc>
       </w:tr>
       <w:tr>
-        <w:tblPrEx>
-          <w:tblCellMar>
-            <w:top w:w="0" w:type="dxa"/>
-            <w:bottom w:w="0" w:type="dxa"/>
-          </w:tblCellMar>
-        </w:tblPrEx>
         <w:tc>
           <w:tcPr>
             <w:tcW w:w="3000" w:type="dxa"/>
@@ -1034,36 +840,12 @@
                 <w:sz w:val="22"/>
                 <w:szCs w:val="22"/>
               </w:rPr>
-              <w:t xml:space="preserve">Moins flexible que </w:t>
-            </w:r>
-            <w:proofErr w:type="spellStart"/>
-            <w:r>
-              <w:rPr>
-                <w:color w:val="000000"/>
-                <w:sz w:val="22"/>
-                <w:szCs w:val="22"/>
-              </w:rPr>
-              <w:t>Kedro</w:t>
-            </w:r>
-            <w:proofErr w:type="spellEnd"/>
-            <w:r>
-              <w:rPr>
-                <w:color w:val="000000"/>
-                <w:sz w:val="22"/>
-                <w:szCs w:val="22"/>
-              </w:rPr>
-              <w:t xml:space="preserve"> pour les pipelines complexes</w:t>
+              <w:t>Moins flexible que Kedro pour les pipelines complexes</w:t>
             </w:r>
           </w:p>
         </w:tc>
       </w:tr>
       <w:tr>
-        <w:tblPrEx>
-          <w:tblCellMar>
-            <w:top w:w="0" w:type="dxa"/>
-            <w:bottom w:w="0" w:type="dxa"/>
-          </w:tblCellMar>
-        </w:tblPrEx>
         <w:tc>
           <w:tcPr>
             <w:tcW w:w="3000" w:type="dxa"/>
@@ -1217,12 +999,6 @@
         <w:gridCol w:w="6858"/>
       </w:tblGrid>
       <w:tr>
-        <w:tblPrEx>
-          <w:tblCellMar>
-            <w:top w:w="0" w:type="dxa"/>
-            <w:bottom w:w="0" w:type="dxa"/>
-          </w:tblCellMar>
-        </w:tblPrEx>
         <w:tc>
           <w:tcPr>
             <w:tcW w:w="2500" w:type="dxa"/>
@@ -1285,12 +1061,6 @@
         </w:tc>
       </w:tr>
       <w:tr>
-        <w:tblPrEx>
-          <w:tblCellMar>
-            <w:top w:w="0" w:type="dxa"/>
-            <w:bottom w:w="0" w:type="dxa"/>
-          </w:tblCellMar>
-        </w:tblPrEx>
         <w:tc>
           <w:tcPr>
             <w:tcW w:w="2500" w:type="dxa"/>
@@ -1391,36 +1161,12 @@
                 <w:sz w:val="22"/>
                 <w:szCs w:val="22"/>
               </w:rPr>
-              <w:t xml:space="preserve"> nouveaux langages de programmation sur </w:t>
-            </w:r>
-            <w:proofErr w:type="spellStart"/>
-            <w:r>
-              <w:rPr>
-                <w:color w:val="000000"/>
-                <w:sz w:val="22"/>
-                <w:szCs w:val="22"/>
-              </w:rPr>
-              <w:t>StackOverflow</w:t>
-            </w:r>
-            <w:proofErr w:type="spellEnd"/>
-            <w:r>
-              <w:rPr>
-                <w:color w:val="000000"/>
-                <w:sz w:val="22"/>
-                <w:szCs w:val="22"/>
-              </w:rPr>
-              <w:t>)</w:t>
+              <w:t xml:space="preserve"> nouveaux langages de programmation sur StackOverflow)</w:t>
             </w:r>
           </w:p>
         </w:tc>
       </w:tr>
       <w:tr>
-        <w:tblPrEx>
-          <w:tblCellMar>
-            <w:top w:w="0" w:type="dxa"/>
-            <w:bottom w:w="0" w:type="dxa"/>
-          </w:tblCellMar>
-        </w:tblPrEx>
         <w:tc>
           <w:tcPr>
             <w:tcW w:w="2500" w:type="dxa"/>
@@ -1471,25 +1217,7 @@
                 <w:sz w:val="22"/>
                 <w:szCs w:val="22"/>
               </w:rPr>
-              <w:t xml:space="preserve">La relation entre les </w:t>
-            </w:r>
-            <w:proofErr w:type="spellStart"/>
-            <w:r>
-              <w:rPr>
-                <w:color w:val="000000"/>
-                <w:sz w:val="22"/>
-                <w:szCs w:val="22"/>
-              </w:rPr>
-              <w:t>features</w:t>
-            </w:r>
-            <w:proofErr w:type="spellEnd"/>
-            <w:r>
-              <w:rPr>
-                <w:color w:val="000000"/>
-                <w:sz w:val="22"/>
-                <w:szCs w:val="22"/>
-              </w:rPr>
-              <w:t xml:space="preserve"> et la cible change (</w:t>
+              <w:t>La relation entre les features et la cible change (</w:t>
             </w:r>
             <w:proofErr w:type="gramStart"/>
             <w:r>
@@ -1523,25 +1251,7 @@
                 <w:sz w:val="22"/>
                 <w:szCs w:val="22"/>
               </w:rPr>
-              <w:t xml:space="preserve"> des conventions de </w:t>
-            </w:r>
-            <w:proofErr w:type="spellStart"/>
-            <w:r>
-              <w:rPr>
-                <w:color w:val="000000"/>
-                <w:sz w:val="22"/>
-                <w:szCs w:val="22"/>
-              </w:rPr>
-              <w:t>tagging</w:t>
-            </w:r>
-            <w:proofErr w:type="spellEnd"/>
-            <w:r>
-              <w:rPr>
-                <w:color w:val="000000"/>
-                <w:sz w:val="22"/>
-                <w:szCs w:val="22"/>
-              </w:rPr>
-              <w:t>)</w:t>
+              <w:t xml:space="preserve"> des conventions de tagging)</w:t>
             </w:r>
           </w:p>
         </w:tc>
@@ -1564,23 +1274,16 @@
       <w:pPr>
         <w:pStyle w:val="Titre3"/>
       </w:pPr>
-      <w:proofErr w:type="spellStart"/>
       <w:r>
         <w:t>EvidentlyAI</w:t>
       </w:r>
-      <w:proofErr w:type="spellEnd"/>
     </w:p>
     <w:p>
       <w:pPr>
         <w:spacing w:after="200"/>
       </w:pPr>
-      <w:proofErr w:type="spellStart"/>
-      <w:r>
-        <w:t>EvidentlyAI</w:t>
-      </w:r>
-      <w:proofErr w:type="spellEnd"/>
-      <w:r>
-        <w:t xml:space="preserve"> est une </w:t>
+      <w:r>
+        <w:t xml:space="preserve">EvidentlyAI est une </w:t>
       </w:r>
       <w:r>
         <w:t>bibliothèque</w:t>
@@ -1641,12 +1344,6 @@
         <w:gridCol w:w="4679"/>
       </w:tblGrid>
       <w:tr>
-        <w:tblPrEx>
-          <w:tblCellMar>
-            <w:top w:w="0" w:type="dxa"/>
-            <w:bottom w:w="0" w:type="dxa"/>
-          </w:tblCellMar>
-        </w:tblPrEx>
         <w:tc>
           <w:tcPr>
             <w:tcW w:w="4680" w:type="dxa"/>
@@ -1709,12 +1406,6 @@
         </w:tc>
       </w:tr>
       <w:tr>
-        <w:tblPrEx>
-          <w:tblCellMar>
-            <w:top w:w="0" w:type="dxa"/>
-            <w:bottom w:w="0" w:type="dxa"/>
-          </w:tblCellMar>
-        </w:tblPrEx>
         <w:tc>
           <w:tcPr>
             <w:tcW w:w="4680" w:type="dxa"/>
@@ -1738,15 +1429,7 @@
                 <w:sz w:val="22"/>
                 <w:szCs w:val="22"/>
               </w:rPr>
-              <w:t>Détection</w:t>
-            </w:r>
-            <w:r>
-              <w:rPr>
-                <w:color w:val="000000"/>
-                <w:sz w:val="22"/>
-                <w:szCs w:val="22"/>
-              </w:rPr>
-              <w:t xml:space="preserve"> automatique du data drift</w:t>
+              <w:t>Détection automatique du data drift</w:t>
             </w:r>
           </w:p>
         </w:tc>
@@ -1787,12 +1470,6 @@
         </w:tc>
       </w:tr>
       <w:tr>
-        <w:tblPrEx>
-          <w:tblCellMar>
-            <w:top w:w="0" w:type="dxa"/>
-            <w:bottom w:w="0" w:type="dxa"/>
-          </w:tblCellMar>
-        </w:tblPrEx>
         <w:tc>
           <w:tcPr>
             <w:tcW w:w="4680" w:type="dxa"/>
@@ -1873,12 +1550,6 @@
         </w:tc>
       </w:tr>
       <w:tr>
-        <w:tblPrEx>
-          <w:tblCellMar>
-            <w:top w:w="0" w:type="dxa"/>
-            <w:bottom w:w="0" w:type="dxa"/>
-          </w:tblCellMar>
-        </w:tblPrEx>
         <w:tc>
           <w:tcPr>
             <w:tcW w:w="4680" w:type="dxa"/>
@@ -1902,15 +1573,7 @@
                 <w:sz w:val="22"/>
                 <w:szCs w:val="22"/>
               </w:rPr>
-              <w:t>Métriques</w:t>
-            </w:r>
-            <w:r>
-              <w:rPr>
-                <w:color w:val="000000"/>
-                <w:sz w:val="22"/>
-                <w:szCs w:val="22"/>
-              </w:rPr>
-              <w:t xml:space="preserve"> de performance ML</w:t>
+              <w:t>Métriques de performance ML</w:t>
             </w:r>
           </w:p>
         </w:tc>
@@ -1952,32 +1615,17 @@
       <w:pPr>
         <w:pStyle w:val="Titre3"/>
       </w:pPr>
-      <w:proofErr w:type="spellStart"/>
       <w:r>
         <w:lastRenderedPageBreak/>
-        <w:t>Prometheus</w:t>
-      </w:r>
-      <w:proofErr w:type="spellEnd"/>
-      <w:r>
-        <w:t xml:space="preserve"> + </w:t>
-      </w:r>
-      <w:proofErr w:type="spellStart"/>
-      <w:r>
-        <w:t>Grafana</w:t>
-      </w:r>
-      <w:proofErr w:type="spellEnd"/>
+        <w:t>Prometheus + Grafana</w:t>
+      </w:r>
     </w:p>
     <w:p>
       <w:pPr>
         <w:spacing w:after="200"/>
       </w:pPr>
-      <w:proofErr w:type="spellStart"/>
-      <w:r>
-        <w:t>Prometheus</w:t>
-      </w:r>
-      <w:proofErr w:type="spellEnd"/>
-      <w:r>
-        <w:t xml:space="preserve"> collecte des </w:t>
+      <w:r>
+        <w:t xml:space="preserve">Prometheus collecte des </w:t>
       </w:r>
       <w:r>
         <w:t>métriques</w:t>
@@ -1989,23 +1637,7 @@
         <w:t>réel</w:t>
       </w:r>
       <w:r>
-        <w:t xml:space="preserve">, tandis que </w:t>
-      </w:r>
-      <w:proofErr w:type="spellStart"/>
-      <w:r>
-        <w:t>Grafana</w:t>
-      </w:r>
-      <w:proofErr w:type="spellEnd"/>
-      <w:r>
-        <w:t xml:space="preserve"> permet de les visualiser via des </w:t>
-      </w:r>
-      <w:proofErr w:type="spellStart"/>
-      <w:r>
-        <w:t>dashboards</w:t>
-      </w:r>
-      <w:proofErr w:type="spellEnd"/>
-      <w:r>
-        <w:t xml:space="preserve">. </w:t>
+        <w:t xml:space="preserve">, tandis que Grafana permet de les visualiser via des dashboards. </w:t>
       </w:r>
     </w:p>
     <w:p>
@@ -2049,12 +1681,6 @@
         <w:gridCol w:w="4679"/>
       </w:tblGrid>
       <w:tr>
-        <w:tblPrEx>
-          <w:tblCellMar>
-            <w:top w:w="0" w:type="dxa"/>
-            <w:bottom w:w="0" w:type="dxa"/>
-          </w:tblCellMar>
-        </w:tblPrEx>
         <w:tc>
           <w:tcPr>
             <w:tcW w:w="4680" w:type="dxa"/>
@@ -2073,7 +1699,6 @@
             </w:tcMar>
           </w:tcPr>
           <w:p>
-            <w:proofErr w:type="spellStart"/>
             <w:r>
               <w:rPr>
                 <w:b/>
@@ -2084,7 +1709,6 @@
               </w:rPr>
               <w:t>Prometheus</w:t>
             </w:r>
-            <w:proofErr w:type="spellEnd"/>
           </w:p>
         </w:tc>
         <w:tc>
@@ -2105,7 +1729,6 @@
             </w:tcMar>
           </w:tcPr>
           <w:p>
-            <w:proofErr w:type="spellStart"/>
             <w:r>
               <w:rPr>
                 <w:b/>
@@ -2116,17 +1739,10 @@
               </w:rPr>
               <w:t>Grafana</w:t>
             </w:r>
-            <w:proofErr w:type="spellEnd"/>
           </w:p>
         </w:tc>
       </w:tr>
       <w:tr>
-        <w:tblPrEx>
-          <w:tblCellMar>
-            <w:top w:w="0" w:type="dxa"/>
-            <w:bottom w:w="0" w:type="dxa"/>
-          </w:tblCellMar>
-        </w:tblPrEx>
         <w:tc>
           <w:tcPr>
             <w:tcW w:w="4680" w:type="dxa"/>
@@ -2209,26 +1825,12 @@
                 <w:sz w:val="22"/>
                 <w:szCs w:val="22"/>
               </w:rPr>
-              <w:t>Dashboard</w:t>
-            </w:r>
-            <w:r>
-              <w:rPr>
-                <w:color w:val="000000"/>
-                <w:sz w:val="22"/>
-                <w:szCs w:val="22"/>
-              </w:rPr>
-              <w:t xml:space="preserve"> personnalisable</w:t>
+              <w:t>Dashboard personnalisable</w:t>
             </w:r>
           </w:p>
         </w:tc>
       </w:tr>
       <w:tr>
-        <w:tblPrEx>
-          <w:tblCellMar>
-            <w:top w:w="0" w:type="dxa"/>
-            <w:bottom w:w="0" w:type="dxa"/>
-          </w:tblCellMar>
-        </w:tblPrEx>
         <w:tc>
           <w:tcPr>
             <w:tcW w:w="4680" w:type="dxa"/>
@@ -2252,15 +1854,7 @@
                 <w:sz w:val="22"/>
                 <w:szCs w:val="22"/>
               </w:rPr>
-              <w:t>Système</w:t>
-            </w:r>
-            <w:r>
-              <w:rPr>
-                <w:color w:val="000000"/>
-                <w:sz w:val="22"/>
-                <w:szCs w:val="22"/>
-              </w:rPr>
-              <w:t xml:space="preserve"> d'alertes configurable</w:t>
+              <w:t>Système d'alertes configurable</w:t>
             </w:r>
           </w:p>
         </w:tc>
@@ -2301,12 +1895,6 @@
         </w:tc>
       </w:tr>
       <w:tr>
-        <w:tblPrEx>
-          <w:tblCellMar>
-            <w:top w:w="0" w:type="dxa"/>
-            <w:bottom w:w="0" w:type="dxa"/>
-          </w:tblCellMar>
-        </w:tblPrEx>
         <w:tc>
           <w:tcPr>
             <w:tcW w:w="4680" w:type="dxa"/>
@@ -2380,23 +1968,16 @@
       <w:pPr>
         <w:pStyle w:val="Titre3"/>
       </w:pPr>
-      <w:proofErr w:type="spellStart"/>
       <w:r>
         <w:t>Popmon</w:t>
       </w:r>
-      <w:proofErr w:type="spellEnd"/>
     </w:p>
     <w:p>
       <w:pPr>
         <w:spacing w:after="300"/>
       </w:pPr>
-      <w:proofErr w:type="spellStart"/>
-      <w:r>
-        <w:t>Popmon</w:t>
-      </w:r>
-      <w:proofErr w:type="spellEnd"/>
-      <w:r>
-        <w:t xml:space="preserve"> (Population Monitoring) est une </w:t>
+      <w:r>
+        <w:t xml:space="preserve">Popmon (Population Monitoring) est une </w:t>
       </w:r>
       <w:r>
         <w:t>bibliothèque</w:t>
@@ -2428,15 +2009,7 @@
         <w:pStyle w:val="Titre1"/>
       </w:pPr>
       <w:r>
-        <w:t xml:space="preserve">4. Application au projet </w:t>
-      </w:r>
-      <w:proofErr w:type="spellStart"/>
-      <w:r>
-        <w:t>StackOverflow</w:t>
-      </w:r>
-      <w:proofErr w:type="spellEnd"/>
-      <w:r>
-        <w:t xml:space="preserve"> Tags</w:t>
+        <w:t>4. Application au projet StackOverflow Tags</w:t>
       </w:r>
     </w:p>
     <w:p>
@@ -2458,31 +2031,7 @@
         <w:t>être</w:t>
       </w:r>
       <w:r>
-        <w:t xml:space="preserve"> mis en place avec </w:t>
-      </w:r>
-      <w:proofErr w:type="spellStart"/>
-      <w:r>
-        <w:t>Kedro</w:t>
-      </w:r>
-      <w:proofErr w:type="spellEnd"/>
-      <w:r>
-        <w:t xml:space="preserve"> ou </w:t>
-      </w:r>
-      <w:proofErr w:type="spellStart"/>
-      <w:r>
-        <w:t>MLflow</w:t>
-      </w:r>
-      <w:proofErr w:type="spellEnd"/>
-      <w:r>
-        <w:t xml:space="preserve"> </w:t>
-      </w:r>
-      <w:proofErr w:type="spellStart"/>
-      <w:r>
-        <w:t>Recipes</w:t>
-      </w:r>
-      <w:proofErr w:type="spellEnd"/>
-      <w:r>
-        <w:t xml:space="preserve"> :</w:t>
+        <w:t xml:space="preserve"> mis en place avec Kedro ou MLflow Recipes :</w:t>
       </w:r>
     </w:p>
     <w:p>
@@ -2496,13 +2045,8 @@
         <w:t>périodique</w:t>
       </w:r>
       <w:r>
-        <w:t xml:space="preserve"> des nouvelles questions via l'API </w:t>
-      </w:r>
-      <w:proofErr w:type="spellStart"/>
-      <w:r>
-        <w:t>StackOverflow</w:t>
-      </w:r>
-      <w:proofErr w:type="spellEnd"/>
+        <w:t xml:space="preserve"> des nouvelles questions via l'API StackOverflow</w:t>
+      </w:r>
     </w:p>
     <w:p>
       <w:pPr>
@@ -2529,28 +2073,18 @@
         </w:rPr>
         <w:t xml:space="preserve"> </w:t>
       </w:r>
-      <w:proofErr w:type="spellStart"/>
       <w:r>
         <w:rPr>
           <w:lang w:val="en-US"/>
         </w:rPr>
         <w:t>Nettoyage</w:t>
       </w:r>
-      <w:proofErr w:type="spellEnd"/>
       <w:r>
         <w:rPr>
           <w:lang w:val="en-US"/>
         </w:rPr>
-        <w:t xml:space="preserve"> HTML, tokenization, </w:t>
-      </w:r>
-      <w:proofErr w:type="spellStart"/>
-      <w:r>
-        <w:rPr>
-          <w:lang w:val="en-US"/>
-        </w:rPr>
-        <w:t>lemmatisation</w:t>
-      </w:r>
-      <w:proofErr w:type="spellEnd"/>
+        <w:t xml:space="preserve"> HTML, tokenization, lemmatisation</w:t>
+      </w:r>
     </w:p>
     <w:p>
       <w:pPr>
@@ -2575,21 +2109,7 @@
         <w:rPr>
           <w:lang w:val="en-US"/>
         </w:rPr>
-        <w:t xml:space="preserve"> </w:t>
-      </w:r>
-      <w:proofErr w:type="spellStart"/>
-      <w:r>
-        <w:rPr>
-          <w:lang w:val="en-US"/>
-        </w:rPr>
-        <w:t>Vectorisation</w:t>
-      </w:r>
-      <w:proofErr w:type="spellEnd"/>
-      <w:r>
-        <w:rPr>
-          <w:lang w:val="en-US"/>
-        </w:rPr>
-        <w:t xml:space="preserve"> Word2Vec</w:t>
+        <w:t xml:space="preserve"> Vectorisation Word2Vec</w:t>
       </w:r>
     </w:p>
     <w:p>
@@ -2597,13 +2117,8 @@
         <w:spacing w:after="100"/>
       </w:pPr>
       <w:r>
-        <w:t xml:space="preserve">4. Entrainement : Classification multi-label avec </w:t>
-      </w:r>
-      <w:proofErr w:type="spellStart"/>
-      <w:r>
-        <w:t>LogisticRegression</w:t>
-      </w:r>
-      <w:proofErr w:type="spellEnd"/>
+        <w:t>4. Entrainement : Classification multi-label avec LogisticRegression</w:t>
+      </w:r>
     </w:p>
     <w:p>
       <w:pPr>
@@ -2693,15 +2208,7 @@
         <w:t>réel</w:t>
       </w:r>
       <w:r>
-        <w:t xml:space="preserve"> : </w:t>
-      </w:r>
-      <w:proofErr w:type="spellStart"/>
-      <w:r>
-        <w:t>Prometheus</w:t>
-      </w:r>
-      <w:proofErr w:type="spellEnd"/>
-      <w:r>
-        <w:t xml:space="preserve"> pour la latence et le taux d'erreur de l'API</w:t>
+        <w:t xml:space="preserve"> : Prometheus pour la latence et le taux d'erreur de l'API</w:t>
       </w:r>
     </w:p>
     <w:p>
@@ -2709,15 +2216,7 @@
         <w:spacing w:after="100"/>
       </w:pPr>
       <w:r>
-        <w:t xml:space="preserve">- Monitoring batch : </w:t>
-      </w:r>
-      <w:proofErr w:type="spellStart"/>
-      <w:r>
-        <w:t>EvidentlyAI</w:t>
-      </w:r>
-      <w:proofErr w:type="spellEnd"/>
-      <w:r>
-        <w:t xml:space="preserve"> chaque mois pour </w:t>
+        <w:t xml:space="preserve">- Monitoring batch : EvidentlyAI chaque mois pour </w:t>
       </w:r>
       <w:r>
         <w:t>détecter</w:t>
@@ -2731,15 +2230,7 @@
         <w:spacing w:after="200"/>
       </w:pPr>
       <w:r>
-        <w:t xml:space="preserve">- </w:t>
-      </w:r>
-      <w:proofErr w:type="spellStart"/>
-      <w:r>
-        <w:t>Retraining</w:t>
-      </w:r>
-      <w:proofErr w:type="spellEnd"/>
-      <w:r>
-        <w:t xml:space="preserve"> : </w:t>
+        <w:t xml:space="preserve">- Retraining : </w:t>
       </w:r>
       <w:r>
         <w:t>Déclencher</w:t>
@@ -2808,7 +2299,13 @@
         <w:t>métriques</w:t>
       </w:r>
       <w:r>
-        <w:t xml:space="preserve"> (F1-score, TCTP) sur les questions de chaque mois permettrait de </w:t>
+        <w:t xml:space="preserve"> (F1-score, TCTP</w:t>
+      </w:r>
+      <w:r>
+        <w:t>, Jaccard score et temps</w:t>
+      </w:r>
+      <w:r>
+        <w:t xml:space="preserve">) sur les questions de chaque mois permettrait de </w:t>
       </w:r>
       <w:r>
         <w:t>vérifier</w:t>
@@ -2840,11 +2337,9 @@
       <w:r>
         <w:t xml:space="preserve"> un </w:t>
       </w:r>
-      <w:proofErr w:type="spellStart"/>
-      <w:r>
-        <w:t>retraining</w:t>
-      </w:r>
-      <w:proofErr w:type="spellEnd"/>
+      <w:r>
+        <w:t>re training</w:t>
+      </w:r>
       <w:r>
         <w:t>.</w:t>
       </w:r>
@@ -2862,15 +2357,7 @@
         <w:spacing w:after="200"/>
       </w:pPr>
       <w:r>
-        <w:t xml:space="preserve">L'approche </w:t>
-      </w:r>
-      <w:proofErr w:type="spellStart"/>
-      <w:r>
-        <w:t>MLOps</w:t>
-      </w:r>
-      <w:proofErr w:type="spellEnd"/>
-      <w:r>
-        <w:t xml:space="preserve"> permet de passer d'un prototype de notebook a un </w:t>
+        <w:t xml:space="preserve">L'approche MLOps permet de passer d'un prototype de notebook a un </w:t>
       </w:r>
       <w:r>
         <w:t>système</w:t>
@@ -2890,29 +2377,13 @@
         <w:spacing w:after="100"/>
       </w:pPr>
       <w:r>
-        <w:t xml:space="preserve">- </w:t>
-      </w:r>
-      <w:proofErr w:type="spellStart"/>
-      <w:r>
-        <w:t>MLflow</w:t>
-      </w:r>
-      <w:proofErr w:type="spellEnd"/>
-      <w:r>
-        <w:t xml:space="preserve"> (</w:t>
+        <w:t>- MLflow (</w:t>
       </w:r>
       <w:r>
         <w:t>déjà</w:t>
       </w:r>
       <w:r>
-        <w:t xml:space="preserve"> en place) pour le </w:t>
-      </w:r>
-      <w:proofErr w:type="spellStart"/>
-      <w:r>
-        <w:t>tracking</w:t>
-      </w:r>
-      <w:proofErr w:type="spellEnd"/>
-      <w:r>
-        <w:t xml:space="preserve"> des </w:t>
+        <w:t xml:space="preserve"> en place) pour le tracking des </w:t>
       </w:r>
       <w:r>
         <w:t>expérimentations</w:t>
@@ -2923,31 +2394,7 @@
         <w:spacing w:after="100"/>
       </w:pPr>
       <w:r>
-        <w:t xml:space="preserve">- </w:t>
-      </w:r>
-      <w:proofErr w:type="spellStart"/>
-      <w:r>
-        <w:t>Kedro</w:t>
-      </w:r>
-      <w:proofErr w:type="spellEnd"/>
-      <w:r>
-        <w:t xml:space="preserve"> ou </w:t>
-      </w:r>
-      <w:proofErr w:type="spellStart"/>
-      <w:r>
-        <w:t>MLflow</w:t>
-      </w:r>
-      <w:proofErr w:type="spellEnd"/>
-      <w:r>
-        <w:t xml:space="preserve"> </w:t>
-      </w:r>
-      <w:proofErr w:type="spellStart"/>
-      <w:r>
-        <w:t>Recipes</w:t>
-      </w:r>
-      <w:proofErr w:type="spellEnd"/>
-      <w:r>
-        <w:t xml:space="preserve"> pour structurer le pipeline d'entrainement</w:t>
+        <w:t>- Kedro ou MLflow Recipes pour structurer le pipeline d'entrainement</w:t>
       </w:r>
     </w:p>
     <w:p>
@@ -2955,15 +2402,7 @@
         <w:spacing w:after="100"/>
       </w:pPr>
       <w:r>
-        <w:t xml:space="preserve">- </w:t>
-      </w:r>
-      <w:proofErr w:type="spellStart"/>
-      <w:r>
-        <w:t>EvidentlyAI</w:t>
-      </w:r>
-      <w:proofErr w:type="spellEnd"/>
-      <w:r>
-        <w:t xml:space="preserve"> pour le monitoring du data drift</w:t>
+        <w:t>- EvidentlyAI pour le monitoring du data drift</w:t>
       </w:r>
     </w:p>
     <w:p>
@@ -2971,23 +2410,7 @@
         <w:spacing w:after="200"/>
       </w:pPr>
       <w:r>
-        <w:t xml:space="preserve">- </w:t>
-      </w:r>
-      <w:proofErr w:type="spellStart"/>
-      <w:r>
-        <w:t>Prometheus</w:t>
-      </w:r>
-      <w:proofErr w:type="spellEnd"/>
-      <w:r>
-        <w:t>/</w:t>
-      </w:r>
-      <w:proofErr w:type="spellStart"/>
-      <w:r>
-        <w:t>Grafana</w:t>
-      </w:r>
-      <w:proofErr w:type="spellEnd"/>
-      <w:r>
-        <w:t xml:space="preserve"> pour le monitoring de l'API en production</w:t>
+        <w:t>- Prometheus/Grafana pour le monitoring de l'API en production</w:t>
       </w:r>
     </w:p>
     <w:p>

</xml_diff>

<commit_message>
fix on supervised models code
</commit_message>
<xml_diff>
--- a/Note_Technique_MLOps.docx
+++ b/Note_Technique_MLOps.docx
@@ -33,7 +33,31 @@
           <w:iCs/>
           <w:color w:val="666666"/>
         </w:rPr>
-        <w:t>Approches et outils pour industrialiser le cycle de vie ML</w:t>
+        <w:t>Approches et outils pour industrialiser le cycle de vie M</w:t>
+      </w:r>
+      <w:r>
+        <w:rPr>
+          <w:i/>
+          <w:iCs/>
+          <w:color w:val="666666"/>
+        </w:rPr>
+        <w:t xml:space="preserve">achine </w:t>
+      </w:r>
+      <w:r>
+        <w:rPr>
+          <w:i/>
+          <w:iCs/>
+          <w:color w:val="666666"/>
+        </w:rPr>
+        <w:t>L</w:t>
+      </w:r>
+      <w:r>
+        <w:rPr>
+          <w:i/>
+          <w:iCs/>
+          <w:color w:val="666666"/>
+        </w:rPr>
+        <w:t>earning</w:t>
       </w:r>
     </w:p>
     <w:p>
@@ -76,14 +100,8 @@
     <w:p>
       <w:pPr>
         <w:pStyle w:val="Titre1"/>
-        <w:rPr>
-          <w:lang w:val="en-US"/>
-        </w:rPr>
-      </w:pPr>
-      <w:r>
-        <w:rPr>
-          <w:lang w:val="en-US"/>
-        </w:rPr>
+      </w:pPr>
+      <w:r>
         <w:t>1. Introduction</w:t>
       </w:r>
     </w:p>
@@ -1143,25 +1161,7 @@
                 <w:sz w:val="22"/>
                 <w:szCs w:val="22"/>
               </w:rPr>
-              <w:t xml:space="preserve"> change (</w:t>
-            </w:r>
-            <w:proofErr w:type="gramStart"/>
-            <w:r>
-              <w:rPr>
-                <w:color w:val="000000"/>
-                <w:sz w:val="22"/>
-                <w:szCs w:val="22"/>
-              </w:rPr>
-              <w:t>ex:</w:t>
-            </w:r>
-            <w:proofErr w:type="gramEnd"/>
-            <w:r>
-              <w:rPr>
-                <w:color w:val="000000"/>
-                <w:sz w:val="22"/>
-                <w:szCs w:val="22"/>
-              </w:rPr>
-              <w:t xml:space="preserve"> nouveaux langages de programmation sur StackOverflow)</w:t>
+              <w:t xml:space="preserve"> change (ex: nouveaux langages de programmation sur StackOverflow)</w:t>
             </w:r>
           </w:p>
         </w:tc>
@@ -1217,25 +1217,7 @@
                 <w:sz w:val="22"/>
                 <w:szCs w:val="22"/>
               </w:rPr>
-              <w:t>La relation entre les features et la cible change (</w:t>
-            </w:r>
-            <w:proofErr w:type="gramStart"/>
-            <w:r>
-              <w:rPr>
-                <w:color w:val="000000"/>
-                <w:sz w:val="22"/>
-                <w:szCs w:val="22"/>
-              </w:rPr>
-              <w:t>ex:</w:t>
-            </w:r>
-            <w:proofErr w:type="gramEnd"/>
-            <w:r>
-              <w:rPr>
-                <w:color w:val="000000"/>
-                <w:sz w:val="22"/>
-                <w:szCs w:val="22"/>
-              </w:rPr>
-              <w:t xml:space="preserve"> </w:t>
+              <w:t xml:space="preserve">La relation entre les features et la cible change (ex: </w:t>
             </w:r>
             <w:r>
               <w:rPr>
@@ -1644,13 +1626,8 @@
       <w:pPr>
         <w:spacing w:after="200"/>
       </w:pPr>
-      <w:proofErr w:type="gramStart"/>
-      <w:r>
-        <w:t>Cette stack</w:t>
-      </w:r>
-      <w:proofErr w:type="gramEnd"/>
-      <w:r>
-        <w:t xml:space="preserve"> est </w:t>
+      <w:r>
+        <w:t xml:space="preserve">Cette stack est </w:t>
       </w:r>
       <w:r>
         <w:t>adaptée</w:t>
@@ -2342,6 +2319,53 @@
       </w:r>
       <w:r>
         <w:t>.</w:t>
+      </w:r>
+      <w:r>
+        <w:t xml:space="preserve"> </w:t>
+      </w:r>
+    </w:p>
+    <w:p>
+      <w:pPr>
+        <w:spacing w:after="300"/>
+      </w:pPr>
+      <w:r>
+        <w:t xml:space="preserve">L'analyse de stabilité sur 12 mois n'a pas pu être réalisée car le </w:t>
+      </w:r>
+      <w:proofErr w:type="spellStart"/>
+      <w:r>
+        <w:t>dataset</w:t>
+      </w:r>
+      <w:proofErr w:type="spellEnd"/>
+      <w:r>
+        <w:t xml:space="preserve"> extrait via SQL ne contenait pas la date de création des questions. C'est une amélioration prévue : en ajoutant </w:t>
+      </w:r>
+      <w:proofErr w:type="spellStart"/>
+      <w:r>
+        <w:rPr>
+          <w:b/>
+          <w:bCs/>
+          <w:i/>
+          <w:iCs/>
+        </w:rPr>
+        <w:t>CreationDate</w:t>
+      </w:r>
+      <w:proofErr w:type="spellEnd"/>
+      <w:r>
+        <w:t xml:space="preserve"> dans la requête SQL, ou via l'API </w:t>
+      </w:r>
+      <w:proofErr w:type="spellStart"/>
+      <w:r>
+        <w:t>StackOverflow</w:t>
+      </w:r>
+      <w:proofErr w:type="spellEnd"/>
+      <w:r>
+        <w:t>, on pourra alors collecter des questions par période et mesurer l’</w:t>
+      </w:r>
+      <w:r>
+        <w:t>é</w:t>
+      </w:r>
+      <w:r>
+        <w:t xml:space="preserve">volution mensuelle des performances. </w:t>
       </w:r>
     </w:p>
     <w:p>
@@ -3033,7 +3057,6 @@
   <w:style w:type="character" w:default="1" w:styleId="Policepardfaut">
     <w:name w:val="Default Paragraph Font"/>
     <w:uiPriority w:val="1"/>
-    <w:semiHidden/>
     <w:unhideWhenUsed/>
   </w:style>
   <w:style w:type="table" w:default="1" w:styleId="TableauNormal">
@@ -3116,6 +3139,20 @@
     <w:rPr>
       <w:sz w:val="20"/>
       <w:szCs w:val="20"/>
+    </w:rPr>
+  </w:style>
+  <w:style w:type="paragraph" w:styleId="NormalWeb">
+    <w:name w:val="Normal (Web)"/>
+    <w:basedOn w:val="Normal"/>
+    <w:uiPriority w:val="99"/>
+    <w:semiHidden/>
+    <w:unhideWhenUsed/>
+    <w:rsid w:val="00E41170"/>
+    <w:pPr>
+      <w:spacing w:before="100" w:beforeAutospacing="1" w:after="100" w:afterAutospacing="1"/>
+    </w:pPr>
+    <w:rPr>
+      <w:rFonts w:ascii="Times New Roman" w:eastAsia="Times New Roman" w:hAnsi="Times New Roman" w:cs="Times New Roman"/>
     </w:rPr>
   </w:style>
 </w:styles>

</xml_diff>